<commit_message>
PDC Lab 6 submission ready
</commit_message>
<xml_diff>
--- a/PDC/Lab6/lab6.docx
+++ b/PDC/Lab6/lab6.docx
@@ -155,7 +155,21 @@
           <w:sz w:val="24"/>
           <w:szCs w:val="24"/>
         </w:rPr>
-        <w:t>Finding the prefix sum and calculating pi (with and without reduction) with guided scheduling</w:t>
+        <w:t>Finding the prefix sum and calculating pi (</w:t>
+      </w:r>
+      <w:r>
+        <w:rPr>
+          <w:sz w:val="24"/>
+          <w:szCs w:val="24"/>
+        </w:rPr>
+        <w:t>with critical and single constructs</w:t>
+      </w:r>
+      <w:r>
+        <w:rPr>
+          <w:sz w:val="24"/>
+          <w:szCs w:val="24"/>
+        </w:rPr>
+        <w:t>) with guided scheduling</w:t>
       </w:r>
     </w:p>
     <w:p>

</xml_diff>